<commit_message>
deployment diagram, color diagram
</commit_message>
<xml_diff>
--- a/Documentation and Planning/Software Architecture Document.docx
+++ b/Documentation and Planning/Software Architecture Document.docx
@@ -10,8 +10,6 @@
           <w:lang w:val="de-DE"/>
         </w:rPr>
       </w:pPr>
-      <w:bookmarkStart w:id="23" w:name="_GoBack"/>
-      <w:bookmarkEnd w:id="23"/>
       <w:r>
         <w:rPr>
           <w:lang w:val="de-DE"/>
@@ -58,7 +56,14 @@
         <w:rPr>
           <w:sz w:val="28"/>
         </w:rPr>
-        <w:t>Version 1.0</w:t>
+        <w:t>Version 1.</w:t>
+      </w:r>
+      <w:r>
+        <w:rPr>
+          <w:sz w:val="28"/>
+          <w:lang w:val="de-DE"/>
+        </w:rPr>
+        <w:t>1</w:t>
       </w:r>
     </w:p>
     <w:p>
@@ -368,7 +373,16 @@
           <w:p>
             <w:pPr>
               <w:pStyle w:val="40"/>
+              <w:rPr>
+                <w:lang w:val="de-DE"/>
+              </w:rPr>
             </w:pPr>
+            <w:r>
+              <w:rPr>
+                <w:lang w:val="de-DE"/>
+              </w:rPr>
+              <w:t>04/04/2017</w:t>
+            </w:r>
           </w:p>
         </w:tc>
         <w:tc>
@@ -379,7 +393,16 @@
           <w:p>
             <w:pPr>
               <w:pStyle w:val="40"/>
+              <w:rPr>
+                <w:lang w:val="de-DE"/>
+              </w:rPr>
             </w:pPr>
+            <w:r>
+              <w:rPr>
+                <w:lang w:val="de-DE"/>
+              </w:rPr>
+              <w:t>1.1</w:t>
+            </w:r>
           </w:p>
         </w:tc>
         <w:tc>
@@ -390,7 +413,16 @@
           <w:p>
             <w:pPr>
               <w:pStyle w:val="40"/>
+              <w:rPr>
+                <w:lang w:val="de-DE"/>
+              </w:rPr>
             </w:pPr>
+            <w:r>
+              <w:rPr>
+                <w:lang w:val="de-DE"/>
+              </w:rPr>
+              <w:t>Deployment View</w:t>
+            </w:r>
           </w:p>
         </w:tc>
         <w:tc>
@@ -401,7 +433,16 @@
           <w:p>
             <w:pPr>
               <w:pStyle w:val="40"/>
+              <w:rPr>
+                <w:lang w:val="de-DE"/>
+              </w:rPr>
             </w:pPr>
+            <w:r>
+              <w:rPr>
+                <w:lang w:val="de-DE"/>
+              </w:rPr>
+              <w:t>Sara Olszewski</w:t>
+            </w:r>
           </w:p>
         </w:tc>
       </w:tr>
@@ -1336,7 +1377,7 @@
           <w:rFonts w:ascii="Arial" w:hAnsi="Arial" w:eastAsia="SimSun" w:cs="Times New Roman"/>
           <w:lang w:val="en-US" w:eastAsia="en-US" w:bidi="ar-SA"/>
         </w:rPr>
-        <w:t>6</w:t>
+        <w:t>7</w:t>
       </w:r>
       <w:r>
         <w:rPr>
@@ -1397,7 +1438,7 @@
           <w:rFonts w:ascii="Arial" w:hAnsi="Arial" w:eastAsia="SimSun" w:cs="Times New Roman"/>
           <w:lang w:val="en-US" w:eastAsia="en-US" w:bidi="ar-SA"/>
         </w:rPr>
-        <w:t>6</w:t>
+        <w:t>7</w:t>
       </w:r>
       <w:r>
         <w:rPr>
@@ -1472,7 +1513,7 @@
           <w:rFonts w:ascii="Arial" w:hAnsi="Arial" w:eastAsia="SimSun" w:cs="Times New Roman"/>
           <w:lang w:val="en-US" w:eastAsia="en-US" w:bidi="ar-SA"/>
         </w:rPr>
-        <w:t>6</w:t>
+        <w:t>7</w:t>
       </w:r>
       <w:r>
         <w:rPr>
@@ -1533,7 +1574,7 @@
           <w:rFonts w:ascii="Arial" w:hAnsi="Arial" w:eastAsia="SimSun" w:cs="Times New Roman"/>
           <w:lang w:val="en-US" w:eastAsia="en-US" w:bidi="ar-SA"/>
         </w:rPr>
-        <w:t>6</w:t>
+        <w:t>7</w:t>
       </w:r>
       <w:r>
         <w:rPr>
@@ -1594,7 +1635,7 @@
           <w:rFonts w:ascii="Arial" w:hAnsi="Arial" w:eastAsia="SimSun" w:cs="Times New Roman"/>
           <w:lang w:val="en-US" w:eastAsia="en-US" w:bidi="ar-SA"/>
         </w:rPr>
-        <w:t>6</w:t>
+        <w:t>7</w:t>
       </w:r>
       <w:r>
         <w:rPr>
@@ -1847,8 +1888,8 @@
       <w:pPr>
         <w:pStyle w:val="3"/>
       </w:pPr>
-      <w:bookmarkStart w:id="10" w:name="_Toc456598591"/>
-      <w:bookmarkStart w:id="11" w:name="_Toc10765"/>
+      <w:bookmarkStart w:id="10" w:name="_Toc10765"/>
+      <w:bookmarkStart w:id="11" w:name="_Toc456598591"/>
       <w:r>
         <w:t>Overview</w:t>
       </w:r>
@@ -2145,6 +2186,91 @@
           <w:lang w:val="de-DE"/>
         </w:rPr>
       </w:pPr>
+      <w:r>
+        <w:rPr>
+          <w:sz w:val="20"/>
+        </w:rPr>
+        <mc:AlternateContent>
+          <mc:Choice Requires="wps">
+            <w:drawing>
+              <wp:anchor distT="0" distB="0" distL="114300" distR="114300" simplePos="0" relativeHeight="251658240" behindDoc="0" locked="0" layoutInCell="1" allowOverlap="1">
+                <wp:simplePos x="0" y="0"/>
+                <wp:positionH relativeFrom="column">
+                  <wp:posOffset>-44450</wp:posOffset>
+                </wp:positionH>
+                <wp:positionV relativeFrom="paragraph">
+                  <wp:posOffset>88265</wp:posOffset>
+                </wp:positionV>
+                <wp:extent cx="5963920" cy="5041265"/>
+                <wp:effectExtent l="12700" t="12700" r="12700" b="20955"/>
+                <wp:wrapNone/>
+                <wp:docPr id="9" name="Rectangle 9"/>
+                <wp:cNvGraphicFramePr/>
+                <a:graphic xmlns:a="http://schemas.openxmlformats.org/drawingml/2006/main">
+                  <a:graphicData uri="http://schemas.microsoft.com/office/word/2010/wordprocessingShape">
+                    <wps:wsp>
+                      <wps:cNvSpPr/>
+                      <wps:spPr>
+                        <a:xfrm>
+                          <a:off x="875030" y="1443990"/>
+                          <a:ext cx="5963920" cy="5041265"/>
+                        </a:xfrm>
+                        <a:prstGeom prst="rect">
+                          <a:avLst/>
+                        </a:prstGeom>
+                        <a:noFill/>
+                        <a:ln>
+                          <a:solidFill>
+                            <a:srgbClr val="FF0000"/>
+                          </a:solidFill>
+                        </a:ln>
+                        <a:extLst>
+                          <a:ext uri="{909E8E84-426E-40DD-AFC4-6F175D3DCCD1}">
+                            <a14:hiddenFill xmlns:a14="http://schemas.microsoft.com/office/drawing/2010/main">
+                              <a:solidFill>
+                                <a:srgbClr val="FFFF00"/>
+                              </a:solidFill>
+                            </a14:hiddenFill>
+                          </a:ext>
+                        </a:extLst>
+                      </wps:spPr>
+                      <wps:style>
+                        <a:lnRef idx="2">
+                          <a:schemeClr val="accent1">
+                            <a:shade val="50000"/>
+                          </a:schemeClr>
+                        </a:lnRef>
+                        <a:fillRef idx="1">
+                          <a:schemeClr val="accent1"/>
+                        </a:fillRef>
+                        <a:effectRef idx="0">
+                          <a:schemeClr val="accent1"/>
+                        </a:effectRef>
+                        <a:fontRef idx="minor">
+                          <a:schemeClr val="lt1"/>
+                        </a:fontRef>
+                      </wps:style>
+                      <wps:bodyPr rot="0" spcFirstLastPara="0" vertOverflow="overflow" horzOverflow="overflow" vert="horz" wrap="square" lIns="91440" tIns="45720" rIns="91440" bIns="45720" numCol="1" spcCol="0" rtlCol="0" fromWordArt="0" anchor="ctr" anchorCtr="0" forceAA="0" compatLnSpc="1">
+                        <a:noAutofit/>
+                      </wps:bodyPr>
+                    </wps:wsp>
+                  </a:graphicData>
+                </a:graphic>
+              </wp:anchor>
+            </w:drawing>
+          </mc:Choice>
+          <mc:Fallback>
+            <w:pict>
+              <v:rect id="_x0000_s1026" o:spid="_x0000_s1026" o:spt="1" style="position:absolute;left:0pt;margin-left:-3.5pt;margin-top:6.95pt;height:396.95pt;width:469.6pt;z-index:251658240;v-text-anchor:middle;mso-width-relative:page;mso-height-relative:page;" filled="f" stroked="t" coordsize="21600,21600" o:gfxdata="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">
+                <v:fill on="f" focussize="0,0"/>
+                <v:stroke weight="2pt" color="#FF0000 [3204]" joinstyle="round"/>
+                <v:imagedata o:title=""/>
+                <o:lock v:ext="edit" aspectratio="f"/>
+              </v:rect>
+            </w:pict>
+          </mc:Fallback>
+        </mc:AlternateContent>
+      </w:r>
     </w:p>
     <w:p>
       <w:pPr>
@@ -2160,7 +2286,7 @@
           <w:bCs/>
           <w:lang w:val="de-DE"/>
         </w:rPr>
-        <w:t>View/Controller:</w:t>
+        <w:t>Controller:</w:t>
       </w:r>
     </w:p>
     <w:p>
@@ -2208,6 +2334,8 @@
           </wp:inline>
         </w:drawing>
       </w:r>
+      <w:bookmarkStart w:id="23" w:name="_GoBack"/>
+      <w:bookmarkEnd w:id="23"/>
     </w:p>
     <w:p>
       <w:pPr>
@@ -2217,6 +2345,82 @@
           <w:lang w:val="de-DE"/>
         </w:rPr>
       </w:pPr>
+      <w:r>
+        <w:rPr>
+          <w:sz w:val="20"/>
+        </w:rPr>
+        <mc:AlternateContent>
+          <mc:Choice Requires="wps">
+            <w:drawing>
+              <wp:anchor distT="0" distB="0" distL="114300" distR="114300" simplePos="0" relativeHeight="251659264" behindDoc="0" locked="0" layoutInCell="1" allowOverlap="1">
+                <wp:simplePos x="0" y="0"/>
+                <wp:positionH relativeFrom="column">
+                  <wp:posOffset>-55880</wp:posOffset>
+                </wp:positionH>
+                <wp:positionV relativeFrom="paragraph">
+                  <wp:posOffset>137160</wp:posOffset>
+                </wp:positionV>
+                <wp:extent cx="5963920" cy="1806575"/>
+                <wp:effectExtent l="12700" t="12700" r="12700" b="24765"/>
+                <wp:wrapNone/>
+                <wp:docPr id="10" name="Rectangle 10"/>
+                <wp:cNvGraphicFramePr/>
+                <a:graphic xmlns:a="http://schemas.openxmlformats.org/drawingml/2006/main">
+                  <a:graphicData uri="http://schemas.microsoft.com/office/word/2010/wordprocessingShape">
+                    <wps:wsp>
+                      <wps:cNvSpPr/>
+                      <wps:spPr>
+                        <a:xfrm>
+                          <a:off x="0" y="0"/>
+                          <a:ext cx="5963920" cy="1806575"/>
+                        </a:xfrm>
+                        <a:prstGeom prst="rect">
+                          <a:avLst/>
+                        </a:prstGeom>
+                        <a:noFill/>
+                        <a:ln>
+                          <a:solidFill>
+                            <a:srgbClr val="00B050"/>
+                          </a:solidFill>
+                        </a:ln>
+                      </wps:spPr>
+                      <wps:style>
+                        <a:lnRef idx="2">
+                          <a:schemeClr val="accent1">
+                            <a:shade val="50000"/>
+                          </a:schemeClr>
+                        </a:lnRef>
+                        <a:fillRef idx="1">
+                          <a:schemeClr val="accent1"/>
+                        </a:fillRef>
+                        <a:effectRef idx="0">
+                          <a:schemeClr val="accent1"/>
+                        </a:effectRef>
+                        <a:fontRef idx="minor">
+                          <a:schemeClr val="lt1"/>
+                        </a:fontRef>
+                      </wps:style>
+                      <wps:bodyPr rot="0" spcFirstLastPara="0" vertOverflow="overflow" horzOverflow="overflow" vert="horz" wrap="square" lIns="91440" tIns="45720" rIns="91440" bIns="45720" numCol="1" spcCol="0" rtlCol="0" fromWordArt="0" anchor="ctr" anchorCtr="0" forceAA="0" compatLnSpc="1">
+                        <a:noAutofit/>
+                      </wps:bodyPr>
+                    </wps:wsp>
+                  </a:graphicData>
+                </a:graphic>
+              </wp:anchor>
+            </w:drawing>
+          </mc:Choice>
+          <mc:Fallback>
+            <w:pict>
+              <v:rect id="_x0000_s1026" o:spid="_x0000_s1026" o:spt="1" style="position:absolute;left:0pt;margin-left:-4.4pt;margin-top:10.8pt;height:142.25pt;width:469.6pt;z-index:251659264;v-text-anchor:middle;mso-width-relative:page;mso-height-relative:page;" filled="f" stroked="t" coordsize="21600,21600" o:gfxdata="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">
+                <v:fill on="f" focussize="0,0"/>
+                <v:stroke weight="2pt" color="#00B050 [3204]" joinstyle="round"/>
+                <v:imagedata o:title=""/>
+                <o:lock v:ext="edit" aspectratio="f"/>
+              </v:rect>
+            </w:pict>
+          </mc:Fallback>
+        </mc:AlternateContent>
+      </w:r>
     </w:p>
     <w:p>
       <w:pPr>
@@ -2292,6 +2496,82 @@
       </w:pPr>
       <w:r>
         <w:rPr>
+          <w:sz w:val="20"/>
+        </w:rPr>
+        <mc:AlternateContent>
+          <mc:Choice Requires="wps">
+            <w:drawing>
+              <wp:anchor distT="0" distB="0" distL="114300" distR="114300" simplePos="0" relativeHeight="251661312" behindDoc="0" locked="0" layoutInCell="1" allowOverlap="1">
+                <wp:simplePos x="0" y="0"/>
+                <wp:positionH relativeFrom="column">
+                  <wp:posOffset>-5715</wp:posOffset>
+                </wp:positionH>
+                <wp:positionV relativeFrom="paragraph">
+                  <wp:posOffset>26035</wp:posOffset>
+                </wp:positionV>
+                <wp:extent cx="5963920" cy="2216785"/>
+                <wp:effectExtent l="12700" t="12700" r="12700" b="26035"/>
+                <wp:wrapNone/>
+                <wp:docPr id="11" name="Rectangle 11"/>
+                <wp:cNvGraphicFramePr/>
+                <a:graphic xmlns:a="http://schemas.openxmlformats.org/drawingml/2006/main">
+                  <a:graphicData uri="http://schemas.microsoft.com/office/word/2010/wordprocessingShape">
+                    <wps:wsp>
+                      <wps:cNvSpPr/>
+                      <wps:spPr>
+                        <a:xfrm>
+                          <a:off x="0" y="0"/>
+                          <a:ext cx="5963920" cy="2216785"/>
+                        </a:xfrm>
+                        <a:prstGeom prst="rect">
+                          <a:avLst/>
+                        </a:prstGeom>
+                        <a:noFill/>
+                        <a:ln>
+                          <a:solidFill>
+                            <a:srgbClr val="00B050"/>
+                          </a:solidFill>
+                        </a:ln>
+                      </wps:spPr>
+                      <wps:style>
+                        <a:lnRef idx="2">
+                          <a:schemeClr val="accent1">
+                            <a:shade val="50000"/>
+                          </a:schemeClr>
+                        </a:lnRef>
+                        <a:fillRef idx="1">
+                          <a:schemeClr val="accent1"/>
+                        </a:fillRef>
+                        <a:effectRef idx="0">
+                          <a:schemeClr val="accent1"/>
+                        </a:effectRef>
+                        <a:fontRef idx="minor">
+                          <a:schemeClr val="lt1"/>
+                        </a:fontRef>
+                      </wps:style>
+                      <wps:bodyPr rot="0" spcFirstLastPara="0" vertOverflow="overflow" horzOverflow="overflow" vert="horz" wrap="square" lIns="91440" tIns="45720" rIns="91440" bIns="45720" numCol="1" spcCol="0" rtlCol="0" fromWordArt="0" anchor="ctr" anchorCtr="0" forceAA="0" compatLnSpc="1">
+                        <a:noAutofit/>
+                      </wps:bodyPr>
+                    </wps:wsp>
+                  </a:graphicData>
+                </a:graphic>
+              </wp:anchor>
+            </w:drawing>
+          </mc:Choice>
+          <mc:Fallback>
+            <w:pict>
+              <v:rect id="_x0000_s1026" o:spid="_x0000_s1026" o:spt="1" style="position:absolute;left:0pt;margin-left:-0.45pt;margin-top:2.05pt;height:174.55pt;width:469.6pt;z-index:251661312;v-text-anchor:middle;mso-width-relative:page;mso-height-relative:page;" filled="f" stroked="t" coordsize="21600,21600" o:gfxdata="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">
+                <v:fill on="f" focussize="0,0"/>
+                <v:stroke weight="2pt" color="#00B050 [3204]" joinstyle="round"/>
+                <v:imagedata o:title=""/>
+                <o:lock v:ext="edit" aspectratio="f"/>
+              </v:rect>
+            </w:pict>
+          </mc:Fallback>
+        </mc:AlternateContent>
+      </w:r>
+      <w:r>
+        <w:rPr>
           <w:lang w:val="de-DE"/>
         </w:rPr>
         <w:drawing>
@@ -2336,9 +2616,161 @@
     <w:p>
       <w:pPr>
         <w:rPr>
-          <w:lang w:val="de-DE"/>
-        </w:rPr>
-      </w:pPr>
+          <w:b/>
+          <w:bCs/>
+          <w:lang w:val="de-DE"/>
+        </w:rPr>
+      </w:pPr>
+      <w:r>
+        <w:rPr>
+          <w:sz w:val="20"/>
+        </w:rPr>
+        <mc:AlternateContent>
+          <mc:Choice Requires="wps">
+            <w:drawing>
+              <wp:anchor distT="0" distB="0" distL="114300" distR="114300" simplePos="0" relativeHeight="251663360" behindDoc="0" locked="0" layoutInCell="1" allowOverlap="1">
+                <wp:simplePos x="0" y="0"/>
+                <wp:positionH relativeFrom="column">
+                  <wp:posOffset>-36830</wp:posOffset>
+                </wp:positionH>
+                <wp:positionV relativeFrom="paragraph">
+                  <wp:posOffset>143510</wp:posOffset>
+                </wp:positionV>
+                <wp:extent cx="5963920" cy="3331210"/>
+                <wp:effectExtent l="12700" t="12700" r="12700" b="24130"/>
+                <wp:wrapNone/>
+                <wp:docPr id="12" name="Rectangle 12"/>
+                <wp:cNvGraphicFramePr/>
+                <a:graphic xmlns:a="http://schemas.openxmlformats.org/drawingml/2006/main">
+                  <a:graphicData uri="http://schemas.microsoft.com/office/word/2010/wordprocessingShape">
+                    <wps:wsp>
+                      <wps:cNvSpPr/>
+                      <wps:spPr>
+                        <a:xfrm>
+                          <a:off x="0" y="0"/>
+                          <a:ext cx="5963920" cy="3331210"/>
+                        </a:xfrm>
+                        <a:prstGeom prst="rect">
+                          <a:avLst/>
+                        </a:prstGeom>
+                        <a:noFill/>
+                        <a:ln>
+                          <a:solidFill>
+                            <a:schemeClr val="tx2"/>
+                          </a:solidFill>
+                        </a:ln>
+                      </wps:spPr>
+                      <wps:style>
+                        <a:lnRef idx="2">
+                          <a:schemeClr val="accent1">
+                            <a:shade val="50000"/>
+                          </a:schemeClr>
+                        </a:lnRef>
+                        <a:fillRef idx="1">
+                          <a:schemeClr val="accent1"/>
+                        </a:fillRef>
+                        <a:effectRef idx="0">
+                          <a:schemeClr val="accent1"/>
+                        </a:effectRef>
+                        <a:fontRef idx="minor">
+                          <a:schemeClr val="lt1"/>
+                        </a:fontRef>
+                      </wps:style>
+                      <wps:bodyPr rot="0" spcFirstLastPara="0" vertOverflow="overflow" horzOverflow="overflow" vert="horz" wrap="square" lIns="91440" tIns="45720" rIns="91440" bIns="45720" numCol="1" spcCol="0" rtlCol="0" fromWordArt="0" anchor="ctr" anchorCtr="0" forceAA="0" compatLnSpc="1">
+                        <a:noAutofit/>
+                      </wps:bodyPr>
+                    </wps:wsp>
+                  </a:graphicData>
+                </a:graphic>
+              </wp:anchor>
+            </w:drawing>
+          </mc:Choice>
+          <mc:Fallback>
+            <w:pict>
+              <v:rect id="_x0000_s1026" o:spid="_x0000_s1026" o:spt="1" style="position:absolute;left:0pt;margin-left:-2.9pt;margin-top:11.3pt;height:262.3pt;width:469.6pt;z-index:251663360;v-text-anchor:middle;mso-width-relative:page;mso-height-relative:page;" filled="f" stroked="t" coordsize="21600,21600" o:gfxdata="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">
+                <v:fill on="f" focussize="0,0"/>
+                <v:stroke weight="2pt" color="#1F497D [3215]" joinstyle="round"/>
+                <v:imagedata o:title=""/>
+                <o:lock v:ext="edit" aspectratio="f"/>
+              </v:rect>
+            </w:pict>
+          </mc:Fallback>
+        </mc:AlternateContent>
+      </w:r>
+    </w:p>
+    <w:p>
+      <w:pPr>
+        <w:rPr>
+          <w:b/>
+          <w:bCs/>
+          <w:lang w:val="de-DE"/>
+        </w:rPr>
+      </w:pPr>
+      <w:r>
+        <w:rPr>
+          <w:b/>
+          <w:bCs/>
+          <w:lang w:val="de-DE"/>
+        </w:rPr>
+        <w:t>View:</w:t>
+      </w:r>
+    </w:p>
+    <w:p>
+      <w:pPr>
+        <w:rPr>
+          <w:lang w:val="de-DE"/>
+        </w:rPr>
+      </w:pPr>
+      <w:r>
+        <w:rPr>
+          <w:lang w:val="de-DE"/>
+        </w:rPr>
+        <w:t xml:space="preserve">                        </w:t>
+      </w:r>
+      <w:r>
+        <w:drawing>
+          <wp:inline distT="0" distB="0" distL="114300" distR="114300">
+            <wp:extent cx="946785" cy="3121660"/>
+            <wp:effectExtent l="0" t="0" r="13335" b="2540"/>
+            <wp:docPr id="8" name="Picture 3"/>
+            <wp:cNvGraphicFramePr>
+              <a:graphicFrameLocks xmlns:a="http://schemas.openxmlformats.org/drawingml/2006/main" noChangeAspect="1"/>
+            </wp:cNvGraphicFramePr>
+            <a:graphic xmlns:a="http://schemas.openxmlformats.org/drawingml/2006/main">
+              <a:graphicData uri="http://schemas.openxmlformats.org/drawingml/2006/picture">
+                <pic:pic xmlns:pic="http://schemas.openxmlformats.org/drawingml/2006/picture">
+                  <pic:nvPicPr>
+                    <pic:cNvPr id="8" name="Picture 3"/>
+                    <pic:cNvPicPr>
+                      <a:picLocks noChangeAspect="1"/>
+                    </pic:cNvPicPr>
+                  </pic:nvPicPr>
+                  <pic:blipFill>
+                    <a:blip r:embed="rId14"/>
+                    <a:srcRect l="460" t="14386" r="86082" b="6727"/>
+                    <a:stretch>
+                      <a:fillRect/>
+                    </a:stretch>
+                  </pic:blipFill>
+                  <pic:spPr>
+                    <a:xfrm>
+                      <a:off x="0" y="0"/>
+                      <a:ext cx="946785" cy="3121660"/>
+                    </a:xfrm>
+                    <a:prstGeom prst="rect">
+                      <a:avLst/>
+                    </a:prstGeom>
+                    <a:noFill/>
+                    <a:ln w="9525">
+                      <a:noFill/>
+                    </a:ln>
+                  </pic:spPr>
+                </pic:pic>
+              </a:graphicData>
+            </a:graphic>
+          </wp:inline>
+        </w:drawing>
+      </w:r>
     </w:p>
     <w:p>
       <w:pPr>
@@ -2388,10 +2820,48 @@
         </w:rPr>
       </w:pPr>
       <w:r>
-        <w:rPr>
-          <w:lang w:val="de-DE"/>
-        </w:rPr>
-        <w:t>(n/a)</w:t>
+        <w:drawing>
+          <wp:inline distT="0" distB="0" distL="114300" distR="114300">
+            <wp:extent cx="3928110" cy="1908810"/>
+            <wp:effectExtent l="0" t="0" r="3810" b="11430"/>
+            <wp:docPr id="7" name="Picture 2"/>
+            <wp:cNvGraphicFramePr>
+              <a:graphicFrameLocks xmlns:a="http://schemas.openxmlformats.org/drawingml/2006/main" noChangeAspect="1"/>
+            </wp:cNvGraphicFramePr>
+            <a:graphic xmlns:a="http://schemas.openxmlformats.org/drawingml/2006/main">
+              <a:graphicData uri="http://schemas.openxmlformats.org/drawingml/2006/picture">
+                <pic:pic xmlns:pic="http://schemas.openxmlformats.org/drawingml/2006/picture">
+                  <pic:nvPicPr>
+                    <pic:cNvPr id="7" name="Picture 2"/>
+                    <pic:cNvPicPr>
+                      <a:picLocks noChangeAspect="1"/>
+                    </pic:cNvPicPr>
+                  </pic:nvPicPr>
+                  <pic:blipFill>
+                    <a:blip r:embed="rId15"/>
+                    <a:srcRect l="4564" t="15906" r="3784" b="4903"/>
+                    <a:stretch>
+                      <a:fillRect/>
+                    </a:stretch>
+                  </pic:blipFill>
+                  <pic:spPr>
+                    <a:xfrm>
+                      <a:off x="0" y="0"/>
+                      <a:ext cx="3928110" cy="1908810"/>
+                    </a:xfrm>
+                    <a:prstGeom prst="rect">
+                      <a:avLst/>
+                    </a:prstGeom>
+                    <a:noFill/>
+                    <a:ln w="9525">
+                      <a:noFill/>
+                    </a:ln>
+                  </pic:spPr>
+                </pic:pic>
+              </a:graphicData>
+            </a:graphic>
+          </wp:inline>
+        </w:drawing>
       </w:r>
     </w:p>
     <w:p>
@@ -2469,7 +2939,7 @@
                     </pic:cNvPicPr>
                   </pic:nvPicPr>
                   <pic:blipFill>
-                    <a:blip r:embed="rId14"/>
+                    <a:blip r:embed="rId16"/>
                     <a:stretch>
                       <a:fillRect/>
                     </a:stretch>
@@ -2637,12 +3107,6 @@
           <w:insideV w:val="single" w:color="auto" w:sz="6" w:space="0"/>
         </w:tblBorders>
         <w:tblLayout w:type="fixed"/>
-        <w:tblCellMar>
-          <w:top w:w="0" w:type="dxa"/>
-          <w:left w:w="108" w:type="dxa"/>
-          <w:bottom w:w="0" w:type="dxa"/>
-          <w:right w:w="108" w:type="dxa"/>
-        </w:tblCellMar>
       </w:tblPrEx>
       <w:tc>
         <w:tcPr>
@@ -2702,7 +3166,7 @@
             <w:fldChar w:fldCharType="separate"/>
           </w:r>
           <w:r>
-            <w:t>2016</w:t>
+            <w:t>2017</w:t>
           </w:r>
           <w:r>
             <w:fldChar w:fldCharType="end"/>
@@ -2942,17 +3406,33 @@
       </w:rPr>
       <w:t>Version 1</w:t>
     </w:r>
+    <w:r>
+      <w:rPr>
+        <w:rFonts w:hint="default" w:ascii="TimesNewRomanPSMT" w:hAnsi="TimesNewRomanPSMT" w:eastAsia="TimesNewRomanPSMT"/>
+        <w:sz w:val="20"/>
+        <w:lang w:val="de-DE"/>
+      </w:rPr>
+      <w:t>.1</w:t>
+    </w:r>
   </w:p>
   <w:p>
     <w:pPr>
       <w:pStyle w:val="17"/>
     </w:pPr>
+    <w:r>
+      <w:rPr>
+        <w:rFonts w:hint="default" w:ascii="TimesNewRomanPSMT" w:hAnsi="TimesNewRomanPSMT" w:eastAsia="TimesNewRomanPSMT"/>
+        <w:sz w:val="20"/>
+        <w:lang w:val="de-DE"/>
+      </w:rPr>
+      <w:t>04</w:t>
+    </w:r>
     <w:r>
       <w:rPr>
         <w:rFonts w:hint="default" w:ascii="TimesNewRomanPSMT" w:hAnsi="TimesNewRomanPSMT" w:eastAsia="TimesNewRomanPSMT"/>
         <w:sz w:val="20"/>
       </w:rPr>
-      <w:t>2</w:t>
+      <w:t>/</w:t>
     </w:r>
     <w:r>
       <w:rPr>
@@ -2960,14 +3440,14 @@
         <w:sz w:val="20"/>
         <w:lang w:val="de-DE"/>
       </w:rPr>
-      <w:t>3</w:t>
+      <w:t>04</w:t>
     </w:r>
     <w:r>
       <w:rPr>
         <w:rFonts w:hint="default" w:ascii="TimesNewRomanPSMT" w:hAnsi="TimesNewRomanPSMT" w:eastAsia="TimesNewRomanPSMT"/>
         <w:sz w:val="20"/>
       </w:rPr>
-      <w:t>/1</w:t>
+      <w:t>/201</w:t>
     </w:r>
     <w:r>
       <w:rPr>
@@ -2975,14 +3455,7 @@
         <w:sz w:val="20"/>
         <w:lang w:val="de-DE"/>
       </w:rPr>
-      <w:t>1</w:t>
-    </w:r>
-    <w:r>
-      <w:rPr>
-        <w:rFonts w:hint="default" w:ascii="TimesNewRomanPSMT" w:hAnsi="TimesNewRomanPSMT" w:eastAsia="TimesNewRomanPSMT"/>
-        <w:sz w:val="20"/>
-      </w:rPr>
-      <w:t>/2016</w:t>
+      <w:t>7</w:t>
     </w:r>
   </w:p>
 </w:hdr>
@@ -4266,6 +4739,9 @@
     <customSectPr/>
     <customSectPr/>
   </customSectProps>
+  <customShpExts>
+    <customShpInfo spid="_x0000_s1026" textRotate="1"/>
+  </customShpExts>
 </s:customData>
 </file>
 

</xml_diff>

<commit_message>
Models Pattern vs without Pattern
</commit_message>
<xml_diff>
--- a/Documentation and Planning/Software Architecture Document.docx
+++ b/Documentation and Planning/Software Architecture Document.docx
@@ -63,7 +63,7 @@
           <w:sz w:val="28"/>
           <w:lang w:val="de-DE"/>
         </w:rPr>
-        <w:t>1</w:t>
+        <w:t>2</w:t>
       </w:r>
     </w:p>
     <w:p>
@@ -472,7 +472,16 @@
           <w:p>
             <w:pPr>
               <w:pStyle w:val="40"/>
+              <w:rPr>
+                <w:lang w:val="de-DE"/>
+              </w:rPr>
             </w:pPr>
+            <w:r>
+              <w:rPr>
+                <w:lang w:val="de-DE"/>
+              </w:rPr>
+              <w:t>16/05/2017</w:t>
+            </w:r>
           </w:p>
         </w:tc>
         <w:tc>
@@ -483,7 +492,16 @@
           <w:p>
             <w:pPr>
               <w:pStyle w:val="40"/>
+              <w:rPr>
+                <w:lang w:val="de-DE"/>
+              </w:rPr>
             </w:pPr>
+            <w:r>
+              <w:rPr>
+                <w:lang w:val="de-DE"/>
+              </w:rPr>
+              <w:t>1.2</w:t>
+            </w:r>
           </w:p>
         </w:tc>
         <w:tc>
@@ -494,7 +512,16 @@
           <w:p>
             <w:pPr>
               <w:pStyle w:val="40"/>
+              <w:rPr>
+                <w:lang w:val="de-DE"/>
+              </w:rPr>
             </w:pPr>
+            <w:r>
+              <w:rPr>
+                <w:lang w:val="de-DE"/>
+              </w:rPr>
+              <w:t>MVC Pattern</w:t>
+            </w:r>
           </w:p>
         </w:tc>
         <w:tc>
@@ -505,7 +532,16 @@
           <w:p>
             <w:pPr>
               <w:pStyle w:val="40"/>
+              <w:rPr>
+                <w:lang w:val="de-DE"/>
+              </w:rPr>
             </w:pPr>
+            <w:r>
+              <w:rPr>
+                <w:lang w:val="de-DE"/>
+              </w:rPr>
+              <w:t>Sara Olszewski</w:t>
+            </w:r>
           </w:p>
         </w:tc>
       </w:tr>
@@ -1696,8 +1732,8 @@
       <w:pPr>
         <w:pStyle w:val="3"/>
       </w:pPr>
-      <w:bookmarkStart w:id="2" w:name="_Toc28898"/>
-      <w:bookmarkStart w:id="3" w:name="_Toc456598587"/>
+      <w:bookmarkStart w:id="2" w:name="_Toc456598587"/>
+      <w:bookmarkStart w:id="3" w:name="_Toc28898"/>
       <w:r>
         <w:t>Purpose</w:t>
       </w:r>
@@ -2201,8 +2237,8 @@
                 <wp:positionV relativeFrom="paragraph">
                   <wp:posOffset>88265</wp:posOffset>
                 </wp:positionV>
-                <wp:extent cx="5963920" cy="5041265"/>
-                <wp:effectExtent l="12700" t="12700" r="12700" b="20955"/>
+                <wp:extent cx="5963920" cy="4682490"/>
+                <wp:effectExtent l="12700" t="12700" r="12700" b="13970"/>
                 <wp:wrapNone/>
                 <wp:docPr id="9" name="Rectangle 9"/>
                 <wp:cNvGraphicFramePr/>
@@ -2213,7 +2249,7 @@
                       <wps:spPr>
                         <a:xfrm>
                           <a:off x="875030" y="1443990"/>
-                          <a:ext cx="5963920" cy="5041265"/>
+                          <a:ext cx="5963920" cy="4682490"/>
                         </a:xfrm>
                         <a:prstGeom prst="rect">
                           <a:avLst/>
@@ -2224,15 +2260,6 @@
                             <a:srgbClr val="FF0000"/>
                           </a:solidFill>
                         </a:ln>
-                        <a:extLst>
-                          <a:ext uri="{909E8E84-426E-40DD-AFC4-6F175D3DCCD1}">
-                            <a14:hiddenFill xmlns:a14="http://schemas.microsoft.com/office/drawing/2010/main">
-                              <a:solidFill>
-                                <a:srgbClr val="FFFF00"/>
-                              </a:solidFill>
-                            </a14:hiddenFill>
-                          </a:ext>
-                        </a:extLst>
                       </wps:spPr>
                       <wps:style>
                         <a:lnRef idx="2">
@@ -2261,7 +2288,7 @@
           </mc:Choice>
           <mc:Fallback>
             <w:pict>
-              <v:rect id="_x0000_s1026" o:spid="_x0000_s1026" o:spt="1" style="position:absolute;left:0pt;margin-left:-3.5pt;margin-top:6.95pt;height:396.95pt;width:469.6pt;z-index:251658240;v-text-anchor:middle;mso-width-relative:page;mso-height-relative:page;" filled="f" stroked="t" coordsize="21600,21600" o:gfxdata="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">
+              <v:rect id="_x0000_s1026" o:spid="_x0000_s1026" o:spt="1" style="position:absolute;left:0pt;margin-left:-3.5pt;margin-top:6.95pt;height:368.7pt;width:469.6pt;z-index:251658240;v-text-anchor:middle;mso-width-relative:page;mso-height-relative:page;" filled="f" stroked="t" coordsize="21600,21600" o:gfxdata="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">
                 <v:fill on="f" focussize="0,0"/>
                 <v:stroke weight="2pt" color="#FF0000 [3204]" joinstyle="round"/>
                 <v:imagedata o:title=""/>
@@ -2293,8 +2320,8 @@
       <w:r>
         <w:drawing>
           <wp:inline distT="0" distB="0" distL="114300" distR="114300">
-            <wp:extent cx="5886450" cy="4799330"/>
-            <wp:effectExtent l="0" t="0" r="11430" b="1270"/>
+            <wp:extent cx="5419725" cy="4418965"/>
+            <wp:effectExtent l="0" t="0" r="5715" b="635"/>
             <wp:docPr id="2" name="Picture 2"/>
             <wp:cNvGraphicFramePr>
               <a:graphicFrameLocks xmlns:a="http://schemas.openxmlformats.org/drawingml/2006/main" noChangeAspect="1"/>
@@ -2318,7 +2345,7 @@
                   <pic:spPr>
                     <a:xfrm>
                       <a:off x="0" y="0"/>
-                      <a:ext cx="5886450" cy="4799330"/>
+                      <a:ext cx="5419725" cy="4418965"/>
                     </a:xfrm>
                     <a:prstGeom prst="rect">
                       <a:avLst/>
@@ -2334,8 +2361,6 @@
           </wp:inline>
         </w:drawing>
       </w:r>
-      <w:bookmarkStart w:id="23" w:name="_GoBack"/>
-      <w:bookmarkEnd w:id="23"/>
     </w:p>
     <w:p>
       <w:pPr>
@@ -2355,13 +2380,13 @@
               <wp:anchor distT="0" distB="0" distL="114300" distR="114300" simplePos="0" relativeHeight="251659264" behindDoc="0" locked="0" layoutInCell="1" allowOverlap="1">
                 <wp:simplePos x="0" y="0"/>
                 <wp:positionH relativeFrom="column">
-                  <wp:posOffset>-55880</wp:posOffset>
+                  <wp:posOffset>-47625</wp:posOffset>
                 </wp:positionH>
                 <wp:positionV relativeFrom="paragraph">
-                  <wp:posOffset>137160</wp:posOffset>
+                  <wp:posOffset>97790</wp:posOffset>
                 </wp:positionV>
-                <wp:extent cx="5963920" cy="1806575"/>
-                <wp:effectExtent l="12700" t="12700" r="12700" b="24765"/>
+                <wp:extent cx="5963920" cy="2519680"/>
+                <wp:effectExtent l="12700" t="12700" r="12700" b="12700"/>
                 <wp:wrapNone/>
                 <wp:docPr id="10" name="Rectangle 10"/>
                 <wp:cNvGraphicFramePr/>
@@ -2372,7 +2397,7 @@
                       <wps:spPr>
                         <a:xfrm>
                           <a:off x="0" y="0"/>
-                          <a:ext cx="5963920" cy="1806575"/>
+                          <a:ext cx="5963920" cy="2519680"/>
                         </a:xfrm>
                         <a:prstGeom prst="rect">
                           <a:avLst/>
@@ -2411,7 +2436,7 @@
           </mc:Choice>
           <mc:Fallback>
             <w:pict>
-              <v:rect id="_x0000_s1026" o:spid="_x0000_s1026" o:spt="1" style="position:absolute;left:0pt;margin-left:-4.4pt;margin-top:10.8pt;height:142.25pt;width:469.6pt;z-index:251659264;v-text-anchor:middle;mso-width-relative:page;mso-height-relative:page;" filled="f" stroked="t" coordsize="21600,21600" o:gfxdata="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">
+              <v:rect id="_x0000_s1026" o:spid="_x0000_s1026" o:spt="1" style="position:absolute;left:0pt;margin-left:-3.75pt;margin-top:7.7pt;height:198.4pt;width:469.6pt;z-index:251659264;v-text-anchor:middle;mso-width-relative:page;mso-height-relative:page;" filled="f" stroked="t" coordsize="21600,21600" o:gfxdata="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">
                 <v:fill on="f" focussize="0,0"/>
                 <v:stroke weight="2pt" color="#00B050 [3204]" joinstyle="round"/>
                 <v:imagedata o:title=""/>
@@ -2425,35 +2450,26 @@
     <w:p>
       <w:pPr>
         <w:rPr>
+          <w:lang w:val="de-DE"/>
+        </w:rPr>
+      </w:pPr>
+      <w:r>
+        <w:rPr>
           <w:b/>
           <w:bCs/>
           <w:lang w:val="de-DE"/>
         </w:rPr>
-      </w:pPr>
-      <w:r>
-        <w:rPr>
-          <w:b/>
-          <w:bCs/>
-          <w:lang w:val="de-DE"/>
-        </w:rPr>
         <w:t>Model:</w:t>
       </w:r>
-    </w:p>
-    <w:p>
-      <w:pPr>
-        <w:rPr>
-          <w:lang w:val="de-DE"/>
-        </w:rPr>
-      </w:pPr>
       <w:r>
         <w:rPr>
           <w:lang w:val="de-DE"/>
         </w:rPr>
         <w:drawing>
           <wp:inline distT="0" distB="0" distL="114300" distR="114300">
-            <wp:extent cx="5935980" cy="1600835"/>
-            <wp:effectExtent l="0" t="0" r="7620" b="14605"/>
-            <wp:docPr id="3" name="Picture 3" descr="rubymine uml"/>
+            <wp:extent cx="5636895" cy="2239010"/>
+            <wp:effectExtent l="0" t="0" r="1905" b="1270"/>
+            <wp:docPr id="4" name="Picture 4" descr="index"/>
             <wp:cNvGraphicFramePr>
               <a:graphicFrameLocks xmlns:a="http://schemas.openxmlformats.org/drawingml/2006/main" noChangeAspect="1"/>
             </wp:cNvGraphicFramePr>
@@ -2461,7 +2477,7 @@
               <a:graphicData uri="http://schemas.openxmlformats.org/drawingml/2006/picture">
                 <pic:pic xmlns:pic="http://schemas.openxmlformats.org/drawingml/2006/picture">
                   <pic:nvPicPr>
-                    <pic:cNvPr id="3" name="Picture 3" descr="rubymine uml"/>
+                    <pic:cNvPr id="4" name="Picture 4" descr="index"/>
                     <pic:cNvPicPr>
                       <a:picLocks noChangeAspect="1"/>
                     </pic:cNvPicPr>
@@ -2475,7 +2491,7 @@
                   <pic:spPr>
                     <a:xfrm>
                       <a:off x="0" y="0"/>
-                      <a:ext cx="5935980" cy="1600835"/>
+                      <a:ext cx="5636895" cy="2239010"/>
                     </a:xfrm>
                     <a:prstGeom prst="rect">
                       <a:avLst/>
@@ -2494,6 +2510,27 @@
           <w:lang w:val="de-DE"/>
         </w:rPr>
       </w:pPr>
+    </w:p>
+    <w:p>
+      <w:pPr>
+        <w:rPr>
+          <w:lang w:val="de-DE"/>
+        </w:rPr>
+      </w:pPr>
+    </w:p>
+    <w:p>
+      <w:pPr>
+        <w:rPr>
+          <w:lang w:val="de-DE"/>
+        </w:rPr>
+      </w:pPr>
+    </w:p>
+    <w:p>
+      <w:pPr>
+        <w:rPr>
+          <w:lang w:val="de-DE"/>
+        </w:rPr>
+      </w:pPr>
       <w:r>
         <w:rPr>
           <w:sz w:val="20"/>
@@ -2504,13 +2541,13 @@
               <wp:anchor distT="0" distB="0" distL="114300" distR="114300" simplePos="0" relativeHeight="251661312" behindDoc="0" locked="0" layoutInCell="1" allowOverlap="1">
                 <wp:simplePos x="0" y="0"/>
                 <wp:positionH relativeFrom="column">
-                  <wp:posOffset>-5715</wp:posOffset>
+                  <wp:posOffset>-40640</wp:posOffset>
                 </wp:positionH>
                 <wp:positionV relativeFrom="paragraph">
-                  <wp:posOffset>26035</wp:posOffset>
+                  <wp:posOffset>0</wp:posOffset>
                 </wp:positionV>
-                <wp:extent cx="5963920" cy="2216785"/>
-                <wp:effectExtent l="12700" t="12700" r="12700" b="26035"/>
+                <wp:extent cx="5963920" cy="3100070"/>
+                <wp:effectExtent l="12700" t="12700" r="12700" b="26670"/>
                 <wp:wrapNone/>
                 <wp:docPr id="11" name="Rectangle 11"/>
                 <wp:cNvGraphicFramePr/>
@@ -2521,7 +2558,7 @@
                       <wps:spPr>
                         <a:xfrm>
                           <a:off x="0" y="0"/>
-                          <a:ext cx="5963920" cy="2216785"/>
+                          <a:ext cx="5963920" cy="3100070"/>
                         </a:xfrm>
                         <a:prstGeom prst="rect">
                           <a:avLst/>
@@ -2560,7 +2597,7 @@
           </mc:Choice>
           <mc:Fallback>
             <w:pict>
-              <v:rect id="_x0000_s1026" o:spid="_x0000_s1026" o:spt="1" style="position:absolute;left:0pt;margin-left:-0.45pt;margin-top:2.05pt;height:174.55pt;width:469.6pt;z-index:251661312;v-text-anchor:middle;mso-width-relative:page;mso-height-relative:page;" filled="f" stroked="t" coordsize="21600,21600" o:gfxdata="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">
+              <v:rect id="_x0000_s1026" o:spid="_x0000_s1026" o:spt="1" style="position:absolute;left:0pt;margin-left:-3.2pt;margin-top:0pt;height:244.1pt;width:469.6pt;z-index:251661312;v-text-anchor:middle;mso-width-relative:page;mso-height-relative:page;" filled="f" stroked="t" coordsize="21600,21600" o:gfxdata="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">
                 <v:fill on="f" focussize="0,0"/>
                 <v:stroke weight="2pt" color="#00B050 [3204]" joinstyle="round"/>
                 <v:imagedata o:title=""/>
@@ -2574,11 +2611,26 @@
         <w:rPr>
           <w:lang w:val="de-DE"/>
         </w:rPr>
+        <w:t>Models without pattern</w:t>
+      </w:r>
+    </w:p>
+    <w:p>
+      <w:pPr>
+        <w:rPr>
+          <w:b/>
+          <w:bCs/>
+          <w:lang w:val="de-DE"/>
+        </w:rPr>
+      </w:pPr>
+      <w:r>
+        <w:rPr>
+          <w:lang w:val="de-DE"/>
+        </w:rPr>
         <w:drawing>
           <wp:inline distT="0" distB="0" distL="114300" distR="114300">
-            <wp:extent cx="5636895" cy="2239010"/>
-            <wp:effectExtent l="0" t="0" r="1905" b="1270"/>
-            <wp:docPr id="4" name="Picture 4" descr="index"/>
+            <wp:extent cx="5756910" cy="1211580"/>
+            <wp:effectExtent l="0" t="0" r="3810" b="7620"/>
+            <wp:docPr id="6" name="Picture 6" descr="WhatsApp Image 2017-05-16 at 11.54.16"/>
             <wp:cNvGraphicFramePr>
               <a:graphicFrameLocks xmlns:a="http://schemas.openxmlformats.org/drawingml/2006/main" noChangeAspect="1"/>
             </wp:cNvGraphicFramePr>
@@ -2586,13 +2638,14 @@
               <a:graphicData uri="http://schemas.openxmlformats.org/drawingml/2006/picture">
                 <pic:pic xmlns:pic="http://schemas.openxmlformats.org/drawingml/2006/picture">
                   <pic:nvPicPr>
-                    <pic:cNvPr id="4" name="Picture 4" descr="index"/>
+                    <pic:cNvPr id="6" name="Picture 6" descr="WhatsApp Image 2017-05-16 at 11.54.16"/>
                     <pic:cNvPicPr>
                       <a:picLocks noChangeAspect="1"/>
                     </pic:cNvPicPr>
                   </pic:nvPicPr>
                   <pic:blipFill>
                     <a:blip r:embed="rId13"/>
+                    <a:srcRect l="1325" t="42880" r="1764" b="6429"/>
                     <a:stretch>
                       <a:fillRect/>
                     </a:stretch>
@@ -2600,7 +2653,7 @@
                   <pic:spPr>
                     <a:xfrm>
                       <a:off x="0" y="0"/>
-                      <a:ext cx="5636895" cy="2239010"/>
+                      <a:ext cx="5756910" cy="1211580"/>
                     </a:xfrm>
                     <a:prstGeom prst="rect">
                       <a:avLst/>
@@ -2612,6 +2665,390 @@
           </wp:inline>
         </w:drawing>
       </w:r>
+    </w:p>
+    <w:p>
+      <w:pPr>
+        <w:rPr>
+          <w:lang w:val="de-DE"/>
+        </w:rPr>
+      </w:pPr>
+      <w:r>
+        <w:rPr>
+          <w:lang w:val="de-DE"/>
+        </w:rPr>
+        <w:t>Models with dependencies pattern</w:t>
+      </w:r>
+    </w:p>
+    <w:p>
+      <w:pPr>
+        <w:rPr>
+          <w:lang w:val="de-DE"/>
+        </w:rPr>
+      </w:pPr>
+      <w:bookmarkStart w:id="23" w:name="_GoBack"/>
+      <w:r>
+        <w:rPr>
+          <w:sz w:val="20"/>
+        </w:rPr>
+        <mc:AlternateContent>
+          <mc:Choice Requires="wps">
+            <w:drawing>
+              <wp:anchor distT="0" distB="0" distL="114300" distR="114300" simplePos="0" relativeHeight="251671552" behindDoc="0" locked="0" layoutInCell="1" allowOverlap="1">
+                <wp:simplePos x="0" y="0"/>
+                <wp:positionH relativeFrom="column">
+                  <wp:posOffset>2829560</wp:posOffset>
+                </wp:positionH>
+                <wp:positionV relativeFrom="paragraph">
+                  <wp:posOffset>641985</wp:posOffset>
+                </wp:positionV>
+                <wp:extent cx="481965" cy="240665"/>
+                <wp:effectExtent l="0" t="64770" r="0" b="75565"/>
+                <wp:wrapNone/>
+                <wp:docPr id="14" name="Oval 14"/>
+                <wp:cNvGraphicFramePr/>
+                <a:graphic xmlns:a="http://schemas.openxmlformats.org/drawingml/2006/main">
+                  <a:graphicData uri="http://schemas.microsoft.com/office/word/2010/wordprocessingShape">
+                    <wps:wsp>
+                      <wps:cNvSpPr/>
+                      <wps:spPr>
+                        <a:xfrm rot="2400000">
+                          <a:off x="0" y="0"/>
+                          <a:ext cx="481965" cy="240665"/>
+                        </a:xfrm>
+                        <a:prstGeom prst="ellipse">
+                          <a:avLst/>
+                        </a:prstGeom>
+                        <a:noFill/>
+                        <a:ln w="3175">
+                          <a:solidFill>
+                            <a:srgbClr val="FB00FF"/>
+                          </a:solidFill>
+                        </a:ln>
+                      </wps:spPr>
+                      <wps:style>
+                        <a:lnRef idx="2">
+                          <a:schemeClr val="accent1">
+                            <a:shade val="50000"/>
+                          </a:schemeClr>
+                        </a:lnRef>
+                        <a:fillRef idx="1">
+                          <a:schemeClr val="accent1"/>
+                        </a:fillRef>
+                        <a:effectRef idx="0">
+                          <a:schemeClr val="accent1"/>
+                        </a:effectRef>
+                        <a:fontRef idx="minor">
+                          <a:schemeClr val="lt1"/>
+                        </a:fontRef>
+                      </wps:style>
+                      <wps:bodyPr rot="0" spcFirstLastPara="0" vertOverflow="overflow" horzOverflow="overflow" vert="horz" wrap="square" lIns="91440" tIns="45720" rIns="91440" bIns="45720" numCol="1" spcCol="0" rtlCol="0" fromWordArt="0" anchor="ctr" anchorCtr="0" forceAA="0" compatLnSpc="1">
+                        <a:noAutofit/>
+                      </wps:bodyPr>
+                    </wps:wsp>
+                  </a:graphicData>
+                </a:graphic>
+              </wp:anchor>
+            </w:drawing>
+          </mc:Choice>
+          <mc:Fallback>
+            <w:pict>
+              <v:shape id="_x0000_s1026" o:spid="_x0000_s1026" o:spt="3" type="#_x0000_t3" style="position:absolute;left:0pt;margin-left:222.8pt;margin-top:50.55pt;height:18.95pt;width:37.95pt;rotation:2621440f;z-index:251671552;v-text-anchor:middle;mso-width-relative:page;mso-height-relative:page;" filled="f" stroked="t" coordsize="21600,21600" o:gfxdata="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">
+                <v:fill on="f" focussize="0,0"/>
+                <v:stroke weight="0.25pt" color="#FB00FF [3204]" joinstyle="round"/>
+                <v:imagedata o:title=""/>
+                <o:lock v:ext="edit" aspectratio="f"/>
+              </v:shape>
+            </w:pict>
+          </mc:Fallback>
+        </mc:AlternateContent>
+      </w:r>
+      <w:bookmarkEnd w:id="23"/>
+      <w:r>
+        <w:rPr>
+          <w:sz w:val="20"/>
+        </w:rPr>
+        <mc:AlternateContent>
+          <mc:Choice Requires="wps">
+            <w:drawing>
+              <wp:anchor distT="0" distB="0" distL="114300" distR="114300" simplePos="0" relativeHeight="251678720" behindDoc="0" locked="0" layoutInCell="1" allowOverlap="1">
+                <wp:simplePos x="0" y="0"/>
+                <wp:positionH relativeFrom="column">
+                  <wp:posOffset>1702435</wp:posOffset>
+                </wp:positionH>
+                <wp:positionV relativeFrom="paragraph">
+                  <wp:posOffset>461645</wp:posOffset>
+                </wp:positionV>
+                <wp:extent cx="481965" cy="240665"/>
+                <wp:effectExtent l="4445" t="4445" r="16510" b="13970"/>
+                <wp:wrapNone/>
+                <wp:docPr id="15" name="Oval 15"/>
+                <wp:cNvGraphicFramePr/>
+                <a:graphic xmlns:a="http://schemas.openxmlformats.org/drawingml/2006/main">
+                  <a:graphicData uri="http://schemas.microsoft.com/office/word/2010/wordprocessingShape">
+                    <wps:wsp>
+                      <wps:cNvSpPr/>
+                      <wps:spPr>
+                        <a:xfrm>
+                          <a:off x="0" y="0"/>
+                          <a:ext cx="481965" cy="240665"/>
+                        </a:xfrm>
+                        <a:prstGeom prst="ellipse">
+                          <a:avLst/>
+                        </a:prstGeom>
+                        <a:noFill/>
+                        <a:ln w="3175">
+                          <a:solidFill>
+                            <a:srgbClr val="FB00FF"/>
+                          </a:solidFill>
+                        </a:ln>
+                      </wps:spPr>
+                      <wps:style>
+                        <a:lnRef idx="2">
+                          <a:schemeClr val="accent1">
+                            <a:shade val="50000"/>
+                          </a:schemeClr>
+                        </a:lnRef>
+                        <a:fillRef idx="1">
+                          <a:schemeClr val="accent1"/>
+                        </a:fillRef>
+                        <a:effectRef idx="0">
+                          <a:schemeClr val="accent1"/>
+                        </a:effectRef>
+                        <a:fontRef idx="minor">
+                          <a:schemeClr val="lt1"/>
+                        </a:fontRef>
+                      </wps:style>
+                      <wps:bodyPr rot="0" spcFirstLastPara="0" vertOverflow="overflow" horzOverflow="overflow" vert="horz" wrap="square" lIns="91440" tIns="45720" rIns="91440" bIns="45720" numCol="1" spcCol="0" rtlCol="0" fromWordArt="0" anchor="ctr" anchorCtr="0" forceAA="0" compatLnSpc="1">
+                        <a:noAutofit/>
+                      </wps:bodyPr>
+                    </wps:wsp>
+                  </a:graphicData>
+                </a:graphic>
+              </wp:anchor>
+            </w:drawing>
+          </mc:Choice>
+          <mc:Fallback>
+            <w:pict>
+              <v:shape id="_x0000_s1026" o:spid="_x0000_s1026" o:spt="3" type="#_x0000_t3" style="position:absolute;left:0pt;margin-left:134.05pt;margin-top:36.35pt;height:18.95pt;width:37.95pt;z-index:251678720;v-text-anchor:middle;mso-width-relative:page;mso-height-relative:page;" filled="f" stroked="t" coordsize="21600,21600" o:gfxdata="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">
+                <v:fill on="f" focussize="0,0"/>
+                <v:stroke weight="0.25pt" color="#FB00FF [3204]" joinstyle="round"/>
+                <v:imagedata o:title=""/>
+                <o:lock v:ext="edit" aspectratio="f"/>
+              </v:shape>
+            </w:pict>
+          </mc:Fallback>
+        </mc:AlternateContent>
+      </w:r>
+      <w:r>
+        <w:rPr>
+          <w:sz w:val="20"/>
+        </w:rPr>
+        <mc:AlternateContent>
+          <mc:Choice Requires="wps">
+            <w:drawing>
+              <wp:anchor distT="0" distB="0" distL="114300" distR="114300" simplePos="0" relativeHeight="251685888" behindDoc="0" locked="0" layoutInCell="1" allowOverlap="1">
+                <wp:simplePos x="0" y="0"/>
+                <wp:positionH relativeFrom="column">
+                  <wp:posOffset>3681095</wp:posOffset>
+                </wp:positionH>
+                <wp:positionV relativeFrom="paragraph">
+                  <wp:posOffset>842010</wp:posOffset>
+                </wp:positionV>
+                <wp:extent cx="481965" cy="240665"/>
+                <wp:effectExtent l="4445" t="4445" r="16510" b="13970"/>
+                <wp:wrapNone/>
+                <wp:docPr id="16" name="Oval 16"/>
+                <wp:cNvGraphicFramePr/>
+                <a:graphic xmlns:a="http://schemas.openxmlformats.org/drawingml/2006/main">
+                  <a:graphicData uri="http://schemas.microsoft.com/office/word/2010/wordprocessingShape">
+                    <wps:wsp>
+                      <wps:cNvSpPr/>
+                      <wps:spPr>
+                        <a:xfrm>
+                          <a:off x="0" y="0"/>
+                          <a:ext cx="481965" cy="240665"/>
+                        </a:xfrm>
+                        <a:prstGeom prst="ellipse">
+                          <a:avLst/>
+                        </a:prstGeom>
+                        <a:noFill/>
+                        <a:ln w="3175">
+                          <a:solidFill>
+                            <a:srgbClr val="FB00FF"/>
+                          </a:solidFill>
+                        </a:ln>
+                      </wps:spPr>
+                      <wps:style>
+                        <a:lnRef idx="2">
+                          <a:schemeClr val="accent1">
+                            <a:shade val="50000"/>
+                          </a:schemeClr>
+                        </a:lnRef>
+                        <a:fillRef idx="1">
+                          <a:schemeClr val="accent1"/>
+                        </a:fillRef>
+                        <a:effectRef idx="0">
+                          <a:schemeClr val="accent1"/>
+                        </a:effectRef>
+                        <a:fontRef idx="minor">
+                          <a:schemeClr val="lt1"/>
+                        </a:fontRef>
+                      </wps:style>
+                      <wps:bodyPr rot="0" spcFirstLastPara="0" vertOverflow="overflow" horzOverflow="overflow" vert="horz" wrap="square" lIns="91440" tIns="45720" rIns="91440" bIns="45720" numCol="1" spcCol="0" rtlCol="0" fromWordArt="0" anchor="ctr" anchorCtr="0" forceAA="0" compatLnSpc="1">
+                        <a:noAutofit/>
+                      </wps:bodyPr>
+                    </wps:wsp>
+                  </a:graphicData>
+                </a:graphic>
+              </wp:anchor>
+            </w:drawing>
+          </mc:Choice>
+          <mc:Fallback>
+            <w:pict>
+              <v:shape id="_x0000_s1026" o:spid="_x0000_s1026" o:spt="3" type="#_x0000_t3" style="position:absolute;left:0pt;margin-left:289.85pt;margin-top:66.3pt;height:18.95pt;width:37.95pt;z-index:251685888;v-text-anchor:middle;mso-width-relative:page;mso-height-relative:page;" filled="f" stroked="t" coordsize="21600,21600" o:gfxdata="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">
+                <v:fill on="f" focussize="0,0"/>
+                <v:stroke weight="0.25pt" color="#FB00FF [3204]" joinstyle="round"/>
+                <v:imagedata o:title=""/>
+                <o:lock v:ext="edit" aspectratio="f"/>
+              </v:shape>
+            </w:pict>
+          </mc:Fallback>
+        </mc:AlternateContent>
+      </w:r>
+      <w:r>
+        <w:rPr>
+          <w:sz w:val="20"/>
+        </w:rPr>
+        <mc:AlternateContent>
+          <mc:Choice Requires="wps">
+            <w:drawing>
+              <wp:anchor distT="0" distB="0" distL="114300" distR="114300" simplePos="0" relativeHeight="251664384" behindDoc="0" locked="0" layoutInCell="1" allowOverlap="1">
+                <wp:simplePos x="0" y="0"/>
+                <wp:positionH relativeFrom="column">
+                  <wp:posOffset>718820</wp:posOffset>
+                </wp:positionH>
+                <wp:positionV relativeFrom="paragraph">
+                  <wp:posOffset>393700</wp:posOffset>
+                </wp:positionV>
+                <wp:extent cx="481965" cy="240665"/>
+                <wp:effectExtent l="4445" t="4445" r="16510" b="13970"/>
+                <wp:wrapNone/>
+                <wp:docPr id="13" name="Oval 13"/>
+                <wp:cNvGraphicFramePr/>
+                <a:graphic xmlns:a="http://schemas.openxmlformats.org/drawingml/2006/main">
+                  <a:graphicData uri="http://schemas.microsoft.com/office/word/2010/wordprocessingShape">
+                    <wps:wsp>
+                      <wps:cNvSpPr/>
+                      <wps:spPr>
+                        <a:xfrm>
+                          <a:off x="1681480" y="2858770"/>
+                          <a:ext cx="481965" cy="240665"/>
+                        </a:xfrm>
+                        <a:prstGeom prst="ellipse">
+                          <a:avLst/>
+                        </a:prstGeom>
+                        <a:noFill/>
+                        <a:ln w="3175">
+                          <a:solidFill>
+                            <a:srgbClr val="FB00FF"/>
+                          </a:solidFill>
+                        </a:ln>
+                        <a:extLst>
+                          <a:ext uri="{909E8E84-426E-40DD-AFC4-6F175D3DCCD1}">
+                            <a14:hiddenFill xmlns:a14="http://schemas.microsoft.com/office/drawing/2010/main">
+                              <a:solidFill>
+                                <a:schemeClr val="bg1"/>
+                              </a:solidFill>
+                            </a14:hiddenFill>
+                          </a:ext>
+                        </a:extLst>
+                      </wps:spPr>
+                      <wps:style>
+                        <a:lnRef idx="2">
+                          <a:schemeClr val="accent1">
+                            <a:shade val="50000"/>
+                          </a:schemeClr>
+                        </a:lnRef>
+                        <a:fillRef idx="1">
+                          <a:schemeClr val="accent1"/>
+                        </a:fillRef>
+                        <a:effectRef idx="0">
+                          <a:schemeClr val="accent1"/>
+                        </a:effectRef>
+                        <a:fontRef idx="minor">
+                          <a:schemeClr val="lt1"/>
+                        </a:fontRef>
+                      </wps:style>
+                      <wps:bodyPr rot="0" spcFirstLastPara="0" vertOverflow="overflow" horzOverflow="overflow" vert="horz" wrap="square" lIns="91440" tIns="45720" rIns="91440" bIns="45720" numCol="1" spcCol="0" rtlCol="0" fromWordArt="0" anchor="ctr" anchorCtr="0" forceAA="0" compatLnSpc="1">
+                        <a:noAutofit/>
+                      </wps:bodyPr>
+                    </wps:wsp>
+                  </a:graphicData>
+                </a:graphic>
+              </wp:anchor>
+            </w:drawing>
+          </mc:Choice>
+          <mc:Fallback>
+            <w:pict>
+              <v:shape id="_x0000_s1026" o:spid="_x0000_s1026" o:spt="3" type="#_x0000_t3" style="position:absolute;left:0pt;margin-left:56.6pt;margin-top:31pt;height:18.95pt;width:37.95pt;z-index:251664384;v-text-anchor:middle;mso-width-relative:page;mso-height-relative:page;" filled="f" stroked="t" coordsize="21600,21600" o:gfxdata="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">
+                <v:fill on="f" focussize="0,0"/>
+                <v:stroke weight="0.25pt" color="#FB00FF [3204]" joinstyle="round"/>
+                <v:imagedata o:title=""/>
+                <o:lock v:ext="edit" aspectratio="f"/>
+              </v:shape>
+            </w:pict>
+          </mc:Fallback>
+        </mc:AlternateContent>
+      </w:r>
+      <w:r>
+        <w:rPr>
+          <w:lang w:val="de-DE"/>
+        </w:rPr>
+        <w:drawing>
+          <wp:inline distT="0" distB="0" distL="114300" distR="114300">
+            <wp:extent cx="5935980" cy="1600835"/>
+            <wp:effectExtent l="0" t="0" r="7620" b="14605"/>
+            <wp:docPr id="3" name="Picture 3" descr="rubymine uml"/>
+            <wp:cNvGraphicFramePr>
+              <a:graphicFrameLocks xmlns:a="http://schemas.openxmlformats.org/drawingml/2006/main" noChangeAspect="1"/>
+            </wp:cNvGraphicFramePr>
+            <a:graphic xmlns:a="http://schemas.openxmlformats.org/drawingml/2006/main">
+              <a:graphicData uri="http://schemas.openxmlformats.org/drawingml/2006/picture">
+                <pic:pic xmlns:pic="http://schemas.openxmlformats.org/drawingml/2006/picture">
+                  <pic:nvPicPr>
+                    <pic:cNvPr id="3" name="Picture 3" descr="rubymine uml"/>
+                    <pic:cNvPicPr>
+                      <a:picLocks noChangeAspect="1"/>
+                    </pic:cNvPicPr>
+                  </pic:nvPicPr>
+                  <pic:blipFill>
+                    <a:blip r:embed="rId14"/>
+                    <a:stretch>
+                      <a:fillRect/>
+                    </a:stretch>
+                  </pic:blipFill>
+                  <pic:spPr>
+                    <a:xfrm>
+                      <a:off x="0" y="0"/>
+                      <a:ext cx="5935980" cy="1600835"/>
+                    </a:xfrm>
+                    <a:prstGeom prst="rect">
+                      <a:avLst/>
+                    </a:prstGeom>
+                  </pic:spPr>
+                </pic:pic>
+              </a:graphicData>
+            </a:graphic>
+          </wp:inline>
+        </w:drawing>
+      </w:r>
+    </w:p>
+    <w:p>
+      <w:pPr>
+        <w:rPr>
+          <w:lang w:val="de-DE"/>
+        </w:rPr>
+      </w:pPr>
     </w:p>
     <w:p>
       <w:pPr>
@@ -2746,7 +3183,7 @@
                     </pic:cNvPicPr>
                   </pic:nvPicPr>
                   <pic:blipFill>
-                    <a:blip r:embed="rId14"/>
+                    <a:blip r:embed="rId15"/>
                     <a:srcRect l="460" t="14386" r="86082" b="6727"/>
                     <a:stretch>
                       <a:fillRect/>
@@ -2838,7 +3275,7 @@
                     </pic:cNvPicPr>
                   </pic:nvPicPr>
                   <pic:blipFill>
-                    <a:blip r:embed="rId15"/>
+                    <a:blip r:embed="rId16"/>
                     <a:srcRect l="4564" t="15906" r="3784" b="4903"/>
                     <a:stretch>
                       <a:fillRect/>
@@ -2939,7 +3376,7 @@
                     </pic:cNvPicPr>
                   </pic:nvPicPr>
                   <pic:blipFill>
-                    <a:blip r:embed="rId16"/>
+                    <a:blip r:embed="rId17"/>
                     <a:stretch>
                       <a:fillRect/>
                     </a:stretch>
@@ -3107,6 +3544,12 @@
           <w:insideV w:val="single" w:color="auto" w:sz="6" w:space="0"/>
         </w:tblBorders>
         <w:tblLayout w:type="fixed"/>
+        <w:tblCellMar>
+          <w:top w:w="0" w:type="dxa"/>
+          <w:left w:w="108" w:type="dxa"/>
+          <w:bottom w:w="0" w:type="dxa"/>
+          <w:right w:w="108" w:type="dxa"/>
+        </w:tblCellMar>
       </w:tblPrEx>
       <w:tc>
         <w:tcPr>
@@ -3425,7 +3868,7 @@
         <w:sz w:val="20"/>
         <w:lang w:val="de-DE"/>
       </w:rPr>
-      <w:t>04</w:t>
+      <w:t>16</w:t>
     </w:r>
     <w:r>
       <w:rPr>
@@ -3440,7 +3883,7 @@
         <w:sz w:val="20"/>
         <w:lang w:val="de-DE"/>
       </w:rPr>
-      <w:t>04</w:t>
+      <w:t>05</w:t>
     </w:r>
     <w:r>
       <w:rPr>

</xml_diff>